<commit_message>
Atualização dos casos de usos dos Parametrização da Arrecadação do Processo Arrecadação: ARRUC0930 - Parametrizar Grupos de CNAE’s; ARRUC0940 - Parametrizar Plano de Contas.
</commit_message>
<xml_diff>
--- a/01_DOCUMENTACAO_TECNICA/01_ARR/01_REQ/01_UC-ARR0900/ARRUC0940 - Parametrizar Plano de Contas.docx
+++ b/01_DOCUMENTACAO_TECNICA/01_ARR/01_REQ/01_UC-ARR0900/ARRUC0940 - Parametrizar Plano de Contas.docx
@@ -1,6 +1,6 @@
 
 <file path=word/document.xml><?xml version="1.0" encoding="utf-8"?>
-<w:document xmlns:wpc="http://schemas.microsoft.com/office/word/2010/wordprocessingCanvas" xmlns:cx="http://schemas.microsoft.com/office/drawing/2014/chartex" xmlns:cx1="http://schemas.microsoft.com/office/drawing/2015/9/8/chartex" xmlns:cx2="http://schemas.microsoft.com/office/drawing/2015/10/21/chartex" xmlns:mc="http://schemas.openxmlformats.org/markup-compatibility/2006" xmlns:o="urn:schemas-microsoft-com:office:office" xmlns:r="http://schemas.openxmlformats.org/officeDocument/2006/relationships" xmlns:m="http://schemas.openxmlformats.org/officeDocument/2006/math" xmlns:v="urn:schemas-microsoft-com:vml" xmlns:wp14="http://schemas.microsoft.com/office/word/2010/wordprocessingDrawing" xmlns:wp="http://schemas.openxmlformats.org/drawingml/2006/wordprocessingDrawing" xmlns:w10="urn:schemas-microsoft-com:office:word" xmlns:w="http://schemas.openxmlformats.org/wordprocessingml/2006/main" xmlns:w14="http://schemas.microsoft.com/office/word/2010/wordml" xmlns:w15="http://schemas.microsoft.com/office/word/2012/wordml" xmlns:w16se="http://schemas.microsoft.com/office/word/2015/wordml/symex" xmlns:wpg="http://schemas.microsoft.com/office/word/2010/wordprocessingGroup" xmlns:wpi="http://schemas.microsoft.com/office/word/2010/wordprocessingInk" xmlns:wne="http://schemas.microsoft.com/office/word/2006/wordml" xmlns:wps="http://schemas.microsoft.com/office/word/2010/wordprocessingShape" mc:Ignorable="w14 w15 w16se wp14">
+<w:document xmlns:wpc="http://schemas.microsoft.com/office/word/2010/wordprocessingCanvas" xmlns:mo="http://schemas.microsoft.com/office/mac/office/2008/main" xmlns:mc="http://schemas.openxmlformats.org/markup-compatibility/2006" xmlns:mv="urn:schemas-microsoft-com:mac:vml" xmlns:o="urn:schemas-microsoft-com:office:office" xmlns:r="http://schemas.openxmlformats.org/officeDocument/2006/relationships" xmlns:m="http://schemas.openxmlformats.org/officeDocument/2006/math" xmlns:v="urn:schemas-microsoft-com:vml" xmlns:wp14="http://schemas.microsoft.com/office/word/2010/wordprocessingDrawing" xmlns:wp="http://schemas.openxmlformats.org/drawingml/2006/wordprocessingDrawing" xmlns:w10="urn:schemas-microsoft-com:office:word" xmlns:w="http://schemas.openxmlformats.org/wordprocessingml/2006/main" xmlns:w14="http://schemas.microsoft.com/office/word/2010/wordml" xmlns:w15="http://schemas.microsoft.com/office/word/2012/wordml" xmlns:wpg="http://schemas.microsoft.com/office/word/2010/wordprocessingGroup" xmlns:wpi="http://schemas.microsoft.com/office/word/2010/wordprocessingInk" xmlns:wne="http://schemas.microsoft.com/office/word/2006/wordml" xmlns:wps="http://schemas.microsoft.com/office/word/2010/wordprocessingShape" mc:Ignorable="w14 w15 wp14">
   <w:body>
     <w:p>
       <w:pPr>
@@ -1486,7 +1486,7 @@
       <w:hyperlink w:anchor="_Toc447274214" w:history="1">
         <w:r>
           <w:rPr>
-            <w:rStyle w:val="Hyperlink"/>
+            <w:rStyle w:val="Hiperlink"/>
             <w:noProof/>
             <w:lang w:val="pt-BR"/>
           </w:rPr>
@@ -1508,7 +1508,7 @@
         </w:r>
         <w:r>
           <w:rPr>
-            <w:rStyle w:val="Hyperlink"/>
+            <w:rStyle w:val="Hiperlink"/>
             <w:rFonts w:eastAsia="ヒラギノ角ゴ Pro W3"/>
             <w:iCs/>
             <w:noProof/>
@@ -1586,7 +1586,7 @@
       <w:hyperlink w:anchor="_Toc447274215" w:history="1">
         <w:r>
           <w:rPr>
-            <w:rStyle w:val="Hyperlink"/>
+            <w:rStyle w:val="Hiperlink"/>
             <w:noProof/>
             <w:lang w:val="pt-BR"/>
           </w:rPr>
@@ -1606,7 +1606,7 @@
         </w:r>
         <w:r>
           <w:rPr>
-            <w:rStyle w:val="Hyperlink"/>
+            <w:rStyle w:val="Hiperlink"/>
             <w:noProof/>
             <w:lang w:val="pt-BR"/>
           </w:rPr>
@@ -1682,7 +1682,7 @@
       <w:hyperlink w:anchor="_Toc447274216" w:history="1">
         <w:r>
           <w:rPr>
-            <w:rStyle w:val="Hyperlink"/>
+            <w:rStyle w:val="Hiperlink"/>
             <w:noProof/>
             <w:lang w:val="pt-BR"/>
           </w:rPr>
@@ -1702,7 +1702,7 @@
         </w:r>
         <w:r>
           <w:rPr>
-            <w:rStyle w:val="Hyperlink"/>
+            <w:rStyle w:val="Hiperlink"/>
             <w:noProof/>
             <w:lang w:val="pt-BR"/>
           </w:rPr>
@@ -1778,7 +1778,7 @@
       <w:hyperlink w:anchor="_Toc447274217" w:history="1">
         <w:r>
           <w:rPr>
-            <w:rStyle w:val="Hyperlink"/>
+            <w:rStyle w:val="Hiperlink"/>
             <w:noProof/>
             <w:lang w:val="pt-BR"/>
           </w:rPr>
@@ -1798,7 +1798,7 @@
         </w:r>
         <w:r>
           <w:rPr>
-            <w:rStyle w:val="Hyperlink"/>
+            <w:rStyle w:val="Hiperlink"/>
             <w:noProof/>
             <w:lang w:val="pt-BR"/>
           </w:rPr>
@@ -1874,7 +1874,7 @@
       <w:hyperlink w:anchor="_Toc447274218" w:history="1">
         <w:r>
           <w:rPr>
-            <w:rStyle w:val="Hyperlink"/>
+            <w:rStyle w:val="Hiperlink"/>
             <w:noProof/>
             <w:lang w:val="pt-BR"/>
           </w:rPr>
@@ -1894,7 +1894,7 @@
         </w:r>
         <w:r>
           <w:rPr>
-            <w:rStyle w:val="Hyperlink"/>
+            <w:rStyle w:val="Hiperlink"/>
             <w:noProof/>
             <w:lang w:val="pt-BR"/>
           </w:rPr>
@@ -1970,7 +1970,7 @@
       <w:hyperlink w:anchor="_Toc447274219" w:history="1">
         <w:r>
           <w:rPr>
-            <w:rStyle w:val="Hyperlink"/>
+            <w:rStyle w:val="Hiperlink"/>
             <w:noProof/>
             <w:lang w:val="pt-BR"/>
           </w:rPr>
@@ -1990,7 +1990,7 @@
         </w:r>
         <w:r>
           <w:rPr>
-            <w:rStyle w:val="Hyperlink"/>
+            <w:rStyle w:val="Hiperlink"/>
             <w:noProof/>
             <w:lang w:val="pt-BR"/>
           </w:rPr>
@@ -2066,7 +2066,7 @@
       <w:hyperlink w:anchor="_Toc447274220" w:history="1">
         <w:r>
           <w:rPr>
-            <w:rStyle w:val="Hyperlink"/>
+            <w:rStyle w:val="Hiperlink"/>
             <w:noProof/>
             <w:lang w:val="pt-BR"/>
           </w:rPr>
@@ -2086,7 +2086,7 @@
         </w:r>
         <w:r>
           <w:rPr>
-            <w:rStyle w:val="Hyperlink"/>
+            <w:rStyle w:val="Hiperlink"/>
             <w:noProof/>
             <w:lang w:val="pt-BR"/>
           </w:rPr>
@@ -2162,7 +2162,7 @@
       <w:hyperlink w:anchor="_Toc447274221" w:history="1">
         <w:r>
           <w:rPr>
-            <w:rStyle w:val="Hyperlink"/>
+            <w:rStyle w:val="Hiperlink"/>
             <w:noProof/>
             <w:lang w:val="pt-BR"/>
           </w:rPr>
@@ -2182,7 +2182,7 @@
         </w:r>
         <w:r>
           <w:rPr>
-            <w:rStyle w:val="Hyperlink"/>
+            <w:rStyle w:val="Hiperlink"/>
             <w:noProof/>
             <w:lang w:val="pt-BR"/>
           </w:rPr>
@@ -2258,7 +2258,7 @@
       <w:hyperlink w:anchor="_Toc447274222" w:history="1">
         <w:r>
           <w:rPr>
-            <w:rStyle w:val="Hyperlink"/>
+            <w:rStyle w:val="Hiperlink"/>
             <w:noProof/>
             <w:lang w:val="pt-BR"/>
           </w:rPr>
@@ -2278,7 +2278,7 @@
         </w:r>
         <w:r>
           <w:rPr>
-            <w:rStyle w:val="Hyperlink"/>
+            <w:rStyle w:val="Hiperlink"/>
             <w:noProof/>
             <w:lang w:val="pt-BR"/>
           </w:rPr>
@@ -2354,7 +2354,7 @@
       <w:hyperlink w:anchor="_Toc447274223" w:history="1">
         <w:r>
           <w:rPr>
-            <w:rStyle w:val="Hyperlink"/>
+            <w:rStyle w:val="Hiperlink"/>
             <w:noProof/>
             <w:lang w:val="pt-BR"/>
           </w:rPr>
@@ -2374,7 +2374,7 @@
         </w:r>
         <w:r>
           <w:rPr>
-            <w:rStyle w:val="Hyperlink"/>
+            <w:rStyle w:val="Hiperlink"/>
             <w:noProof/>
             <w:lang w:val="pt-BR"/>
           </w:rPr>
@@ -2450,7 +2450,7 @@
       <w:hyperlink w:anchor="_Toc447274224" w:history="1">
         <w:r>
           <w:rPr>
-            <w:rStyle w:val="Hyperlink"/>
+            <w:rStyle w:val="Hiperlink"/>
             <w:noProof/>
             <w:lang w:val="pt-BR"/>
           </w:rPr>
@@ -2470,7 +2470,7 @@
         </w:r>
         <w:r>
           <w:rPr>
-            <w:rStyle w:val="Hyperlink"/>
+            <w:rStyle w:val="Hiperlink"/>
             <w:noProof/>
             <w:lang w:val="pt-BR"/>
           </w:rPr>
@@ -3392,7 +3392,15 @@
         <w:jc w:val="both"/>
       </w:pPr>
       <w:r>
-        <w:t xml:space="preserve">         disponíveis para consultar os planos cadastrados.</w:t>
+        <w:t xml:space="preserve">         </w:t>
+      </w:r>
+      <w:proofErr w:type="gramStart"/>
+      <w:r>
+        <w:t>disponíveis</w:t>
+      </w:r>
+      <w:proofErr w:type="gramEnd"/>
+      <w:r>
+        <w:t xml:space="preserve"> para consultar os planos cadastrados.</w:t>
       </w:r>
     </w:p>
     <w:p>
@@ -3484,8 +3492,13 @@
       <w:r>
         <w:t xml:space="preserve">TABELA: </w:t>
       </w:r>
-      <w:r>
-        <w:t>TA_</w:t>
+      <w:proofErr w:type="gramStart"/>
+      <w:r>
+        <w:t>TA</w:t>
+      </w:r>
+      <w:proofErr w:type="gramEnd"/>
+      <w:r>
+        <w:t>_</w:t>
       </w:r>
       <w:r>
         <w:t>PLANO_CONTAS</w:t>
@@ -3727,8 +3740,13 @@
       <w:r>
         <w:t xml:space="preserve">         </w:t>
       </w:r>
-      <w:r>
-        <w:t>opção excluir plano de contas.</w:t>
+      <w:proofErr w:type="gramStart"/>
+      <w:r>
+        <w:t>opção</w:t>
+      </w:r>
+      <w:proofErr w:type="gramEnd"/>
+      <w:r>
+        <w:t xml:space="preserve"> excluir plano de contas.</w:t>
       </w:r>
     </w:p>
     <w:p>
@@ -3914,7 +3932,15 @@
       </w:pPr>
       <w:r>
         <w:tab/>
-        <w:t xml:space="preserve">   A2.4 O sistema limpa os campos</w:t>
+        <w:t xml:space="preserve">   A2.4 O </w:t>
+      </w:r>
+      <w:proofErr w:type="gramStart"/>
+      <w:r>
+        <w:t>sistema limpa</w:t>
+      </w:r>
+      <w:proofErr w:type="gramEnd"/>
+      <w:r>
+        <w:t xml:space="preserve"> os campos</w:t>
       </w:r>
       <w:r>
         <w:t xml:space="preserve"> e atualiza a Lista</w:t>
@@ -4027,7 +4053,15 @@
       </w:pPr>
       <w:r>
         <w:tab/>
-        <w:t xml:space="preserve">   A3.3 O sistema limpa os campos e atualiza a Lista de Planos Cadastrados</w:t>
+        <w:t xml:space="preserve">   A3.3 O </w:t>
+      </w:r>
+      <w:proofErr w:type="gramStart"/>
+      <w:r>
+        <w:t>sistema limpa</w:t>
+      </w:r>
+      <w:proofErr w:type="gramEnd"/>
+      <w:r>
+        <w:t xml:space="preserve"> os campos e atualiza a Lista de Planos Cadastrados</w:t>
       </w:r>
     </w:p>
     <w:p>
@@ -4147,7 +4181,14 @@
       </w:r>
       <w:r>
         <w:tab/>
-        <w:t>cadastrado no sistema.</w:t>
+      </w:r>
+      <w:proofErr w:type="gramStart"/>
+      <w:r>
+        <w:t>cadastrado</w:t>
+      </w:r>
+      <w:proofErr w:type="gramEnd"/>
+      <w:r>
+        <w:t xml:space="preserve"> no sistema.</w:t>
       </w:r>
     </w:p>
     <w:p>
@@ -4258,7 +4299,15 @@
         <w:t xml:space="preserve">O sistema </w:t>
       </w:r>
       <w:r>
-        <w:t>verifica que a conta hierárquica informada não encontra-se cadastrada</w:t>
+        <w:t xml:space="preserve">verifica que a conta hierárquica informada não </w:t>
+      </w:r>
+      <w:proofErr w:type="gramStart"/>
+      <w:r>
+        <w:t>encontra-se</w:t>
+      </w:r>
+      <w:proofErr w:type="gramEnd"/>
+      <w:r>
+        <w:t xml:space="preserve"> cadastrada</w:t>
       </w:r>
     </w:p>
     <w:p>
@@ -4363,7 +4412,15 @@
       </w:r>
       <w:r>
         <w:tab/>
-        <w:t xml:space="preserve">    E3.1 O sistema verifica que o Grupo de CNAE associado encontra-se Inativo.</w:t>
+        <w:t xml:space="preserve">    E3.1 O sistema verifica que o Grupo de CNAE associado </w:t>
+      </w:r>
+      <w:proofErr w:type="gramStart"/>
+      <w:r>
+        <w:t>encontra-se Inativo</w:t>
+      </w:r>
+      <w:proofErr w:type="gramEnd"/>
+      <w:r>
+        <w:t>.</w:t>
       </w:r>
     </w:p>
     <w:p>
@@ -4832,10 +4889,10 @@
           <w:lang w:eastAsia="pt-BR"/>
         </w:rPr>
         <w:drawing>
-          <wp:inline distT="0" distB="0" distL="0" distR="0" wp14:anchorId="67C5AE38" wp14:editId="17169FA7">
-            <wp:extent cx="5727700" cy="2730500"/>
-            <wp:effectExtent l="0" t="0" r="12700" b="12700"/>
-            <wp:docPr id="4" name="Imagem 4" descr="../../../../Desktop/Captura%20de%20Tela%202016-03-11%20às%2009.2"/>
+          <wp:inline distT="0" distB="0" distL="0" distR="0" wp14:anchorId="5FB31CE0" wp14:editId="403498BA">
+            <wp:extent cx="5725795" cy="2729230"/>
+            <wp:effectExtent l="0" t="0" r="0" b="0"/>
+            <wp:docPr id="1" name="Imagem 1" descr="../../../../Users/Edisan/Desktop/Captura%20de%20Tela%202016-04-18"/>
             <wp:cNvGraphicFramePr>
               <a:graphicFrameLocks xmlns:a="http://schemas.openxmlformats.org/drawingml/2006/main" noChangeAspect="1"/>
             </wp:cNvGraphicFramePr>
@@ -4843,7 +4900,7 @@
               <a:graphicData uri="http://schemas.openxmlformats.org/drawingml/2006/picture">
                 <pic:pic xmlns:pic="http://schemas.openxmlformats.org/drawingml/2006/picture">
                   <pic:nvPicPr>
-                    <pic:cNvPr id="0" name="Picture 3" descr="../../../../Desktop/Captura%20de%20Tela%202016-03-11%20às%2009.2"/>
+                    <pic:cNvPr id="0" name="Picture 2" descr="../../../../Users/Edisan/Desktop/Captura%20de%20Tela%202016-04-18"/>
                     <pic:cNvPicPr>
                       <a:picLocks noChangeAspect="1" noChangeArrowheads="1"/>
                     </pic:cNvPicPr>
@@ -4864,7 +4921,7 @@
                   <pic:spPr bwMode="auto">
                     <a:xfrm>
                       <a:off x="0" y="0"/>
-                      <a:ext cx="5727700" cy="2730500"/>
+                      <a:ext cx="5725795" cy="2729230"/>
                     </a:xfrm>
                     <a:prstGeom prst="rect">
                       <a:avLst/>
@@ -4880,6 +4937,8 @@
           </wp:inline>
         </w:drawing>
       </w:r>
+      <w:bookmarkStart w:id="29" w:name="_GoBack"/>
+      <w:bookmarkEnd w:id="29"/>
     </w:p>
     <w:p>
       <w:pPr>
@@ -4926,11 +4985,19 @@
         </w:rPr>
         <w:t xml:space="preserve"> </w:t>
       </w:r>
+      <w:proofErr w:type="gramStart"/>
       <w:r>
         <w:rPr>
           <w:lang w:val="pt-BR"/>
         </w:rPr>
-        <w:t>TA_</w:t>
+        <w:t>TA</w:t>
+      </w:r>
+      <w:proofErr w:type="gramEnd"/>
+      <w:r>
+        <w:rPr>
+          <w:lang w:val="pt-BR"/>
+        </w:rPr>
+        <w:t>_</w:t>
       </w:r>
       <w:r>
         <w:rPr>
@@ -5297,11 +5364,19 @@
         </w:rPr>
         <w:t xml:space="preserve"> </w:t>
       </w:r>
+      <w:proofErr w:type="gramStart"/>
       <w:r>
         <w:rPr>
           <w:lang w:val="pt-BR"/>
         </w:rPr>
-        <w:t>TA_</w:t>
+        <w:t>TA</w:t>
+      </w:r>
+      <w:proofErr w:type="gramEnd"/>
+      <w:r>
+        <w:rPr>
+          <w:lang w:val="pt-BR"/>
+        </w:rPr>
+        <w:t>_</w:t>
       </w:r>
       <w:r>
         <w:rPr>
@@ -5793,19 +5868,7 @@
                 <w:szCs w:val="22"/>
                 <w:lang w:val="pt-BR" w:eastAsia="pt-BR"/>
               </w:rPr>
-              <w:t>1-Sintética, 2-Analí</w:t>
-            </w:r>
-            <w:bookmarkStart w:id="29" w:name="_GoBack"/>
-            <w:bookmarkEnd w:id="29"/>
-            <w:r>
-              <w:rPr>
-                <w:snapToGrid/>
-                <w:color w:val="000000"/>
-                <w:sz w:val="22"/>
-                <w:szCs w:val="22"/>
-                <w:lang w:val="pt-BR" w:eastAsia="pt-BR"/>
-              </w:rPr>
-              <w:t>tica</w:t>
+              <w:t>1-Sintética, 2-Analítica</w:t>
             </w:r>
           </w:p>
         </w:tc>
@@ -6153,7 +6216,7 @@
 </file>
 
 <file path=word/endnotes.xml><?xml version="1.0" encoding="utf-8"?>
-<w:endnotes xmlns:wpc="http://schemas.microsoft.com/office/word/2010/wordprocessingCanvas" xmlns:cx="http://schemas.microsoft.com/office/drawing/2014/chartex" xmlns:cx1="http://schemas.microsoft.com/office/drawing/2015/9/8/chartex" xmlns:cx2="http://schemas.microsoft.com/office/drawing/2015/10/21/chartex" xmlns:mc="http://schemas.openxmlformats.org/markup-compatibility/2006" xmlns:o="urn:schemas-microsoft-com:office:office" xmlns:r="http://schemas.openxmlformats.org/officeDocument/2006/relationships" xmlns:m="http://schemas.openxmlformats.org/officeDocument/2006/math" xmlns:v="urn:schemas-microsoft-com:vml" xmlns:wp14="http://schemas.microsoft.com/office/word/2010/wordprocessingDrawing" xmlns:wp="http://schemas.openxmlformats.org/drawingml/2006/wordprocessingDrawing" xmlns:w10="urn:schemas-microsoft-com:office:word" xmlns:w="http://schemas.openxmlformats.org/wordprocessingml/2006/main" xmlns:w14="http://schemas.microsoft.com/office/word/2010/wordml" xmlns:w15="http://schemas.microsoft.com/office/word/2012/wordml" xmlns:w16se="http://schemas.microsoft.com/office/word/2015/wordml/symex" xmlns:wpg="http://schemas.microsoft.com/office/word/2010/wordprocessingGroup" xmlns:wpi="http://schemas.microsoft.com/office/word/2010/wordprocessingInk" xmlns:wne="http://schemas.microsoft.com/office/word/2006/wordml" xmlns:wps="http://schemas.microsoft.com/office/word/2010/wordprocessingShape" mc:Ignorable="w14 w15 w16se wp14">
+<w:endnotes xmlns:wpc="http://schemas.microsoft.com/office/word/2010/wordprocessingCanvas" xmlns:mo="http://schemas.microsoft.com/office/mac/office/2008/main" xmlns:mc="http://schemas.openxmlformats.org/markup-compatibility/2006" xmlns:mv="urn:schemas-microsoft-com:mac:vml" xmlns:o="urn:schemas-microsoft-com:office:office" xmlns:r="http://schemas.openxmlformats.org/officeDocument/2006/relationships" xmlns:m="http://schemas.openxmlformats.org/officeDocument/2006/math" xmlns:v="urn:schemas-microsoft-com:vml" xmlns:wp14="http://schemas.microsoft.com/office/word/2010/wordprocessingDrawing" xmlns:wp="http://schemas.openxmlformats.org/drawingml/2006/wordprocessingDrawing" xmlns:w10="urn:schemas-microsoft-com:office:word" xmlns:w="http://schemas.openxmlformats.org/wordprocessingml/2006/main" xmlns:w14="http://schemas.microsoft.com/office/word/2010/wordml" xmlns:w15="http://schemas.microsoft.com/office/word/2012/wordml" xmlns:wpg="http://schemas.microsoft.com/office/word/2010/wordprocessingGroup" xmlns:wpi="http://schemas.microsoft.com/office/word/2010/wordprocessingInk" xmlns:wne="http://schemas.microsoft.com/office/word/2006/wordml" xmlns:wps="http://schemas.microsoft.com/office/word/2010/wordprocessingShape" mc:Ignorable="w14 w15 wp14">
   <w:endnote w:type="separator" w:id="-1">
     <w:p>
       <w:r>
@@ -6172,7 +6235,7 @@
 </file>
 
 <file path=word/footer1.xml><?xml version="1.0" encoding="utf-8"?>
-<w:ftr xmlns:wpc="http://schemas.microsoft.com/office/word/2010/wordprocessingCanvas" xmlns:cx="http://schemas.microsoft.com/office/drawing/2014/chartex" xmlns:cx1="http://schemas.microsoft.com/office/drawing/2015/9/8/chartex" xmlns:cx2="http://schemas.microsoft.com/office/drawing/2015/10/21/chartex" xmlns:mc="http://schemas.openxmlformats.org/markup-compatibility/2006" xmlns:o="urn:schemas-microsoft-com:office:office" xmlns:r="http://schemas.openxmlformats.org/officeDocument/2006/relationships" xmlns:m="http://schemas.openxmlformats.org/officeDocument/2006/math" xmlns:v="urn:schemas-microsoft-com:vml" xmlns:wp14="http://schemas.microsoft.com/office/word/2010/wordprocessingDrawing" xmlns:wp="http://schemas.openxmlformats.org/drawingml/2006/wordprocessingDrawing" xmlns:w10="urn:schemas-microsoft-com:office:word" xmlns:w="http://schemas.openxmlformats.org/wordprocessingml/2006/main" xmlns:w14="http://schemas.microsoft.com/office/word/2010/wordml" xmlns:w15="http://schemas.microsoft.com/office/word/2012/wordml" xmlns:w16se="http://schemas.microsoft.com/office/word/2015/wordml/symex" xmlns:wpg="http://schemas.microsoft.com/office/word/2010/wordprocessingGroup" xmlns:wpi="http://schemas.microsoft.com/office/word/2010/wordprocessingInk" xmlns:wne="http://schemas.microsoft.com/office/word/2006/wordml" xmlns:wps="http://schemas.microsoft.com/office/word/2010/wordprocessingShape" mc:Ignorable="w14 w15 w16se wp14">
+<w:ftr xmlns:wpc="http://schemas.microsoft.com/office/word/2010/wordprocessingCanvas" xmlns:mo="http://schemas.microsoft.com/office/mac/office/2008/main" xmlns:mc="http://schemas.openxmlformats.org/markup-compatibility/2006" xmlns:mv="urn:schemas-microsoft-com:mac:vml" xmlns:o="urn:schemas-microsoft-com:office:office" xmlns:r="http://schemas.openxmlformats.org/officeDocument/2006/relationships" xmlns:m="http://schemas.openxmlformats.org/officeDocument/2006/math" xmlns:v="urn:schemas-microsoft-com:vml" xmlns:wp14="http://schemas.microsoft.com/office/word/2010/wordprocessingDrawing" xmlns:wp="http://schemas.openxmlformats.org/drawingml/2006/wordprocessingDrawing" xmlns:w10="urn:schemas-microsoft-com:office:word" xmlns:w="http://schemas.openxmlformats.org/wordprocessingml/2006/main" xmlns:w14="http://schemas.microsoft.com/office/word/2010/wordml" xmlns:w15="http://schemas.microsoft.com/office/word/2012/wordml" xmlns:wpg="http://schemas.microsoft.com/office/word/2010/wordprocessingGroup" xmlns:wpi="http://schemas.microsoft.com/office/word/2010/wordprocessingInk" xmlns:wne="http://schemas.microsoft.com/office/word/2006/wordml" xmlns:wps="http://schemas.microsoft.com/office/word/2010/wordprocessingShape" mc:Ignorable="w14 w15 wp14 mv">
   <w:p>
     <w:pPr>
       <w:pStyle w:val="Rodap"/>
@@ -6210,7 +6273,7 @@
         <v:shape id="_x0000_s2050" type="#_x0000_t75" style="position:absolute;left:0;text-align:left;margin-left:275.15pt;margin-top:-5.15pt;width:211.25pt;height:35.9pt;z-index:251661312">
           <v:imagedata r:id="rId1" o:title=""/>
         </v:shape>
-        <o:OLEObject Type="Embed" ProgID="PBrush" ShapeID="_x0000_s2050" DrawAspect="Content" ObjectID="_1521016101" r:id="rId2"/>
+        <o:OLEObject Type="Embed" ProgID="PBrush" ShapeID="_x0000_s2050" DrawAspect="Content" ObjectID="_1522479360" r:id="rId2"/>
       </w:object>
     </w:r>
     <w:r>
@@ -6268,7 +6331,7 @@
 </file>
 
 <file path=word/footnotes.xml><?xml version="1.0" encoding="utf-8"?>
-<w:footnotes xmlns:wpc="http://schemas.microsoft.com/office/word/2010/wordprocessingCanvas" xmlns:cx="http://schemas.microsoft.com/office/drawing/2014/chartex" xmlns:cx1="http://schemas.microsoft.com/office/drawing/2015/9/8/chartex" xmlns:cx2="http://schemas.microsoft.com/office/drawing/2015/10/21/chartex" xmlns:mc="http://schemas.openxmlformats.org/markup-compatibility/2006" xmlns:o="urn:schemas-microsoft-com:office:office" xmlns:r="http://schemas.openxmlformats.org/officeDocument/2006/relationships" xmlns:m="http://schemas.openxmlformats.org/officeDocument/2006/math" xmlns:v="urn:schemas-microsoft-com:vml" xmlns:wp14="http://schemas.microsoft.com/office/word/2010/wordprocessingDrawing" xmlns:wp="http://schemas.openxmlformats.org/drawingml/2006/wordprocessingDrawing" xmlns:w10="urn:schemas-microsoft-com:office:word" xmlns:w="http://schemas.openxmlformats.org/wordprocessingml/2006/main" xmlns:w14="http://schemas.microsoft.com/office/word/2010/wordml" xmlns:w15="http://schemas.microsoft.com/office/word/2012/wordml" xmlns:w16se="http://schemas.microsoft.com/office/word/2015/wordml/symex" xmlns:wpg="http://schemas.microsoft.com/office/word/2010/wordprocessingGroup" xmlns:wpi="http://schemas.microsoft.com/office/word/2010/wordprocessingInk" xmlns:wne="http://schemas.microsoft.com/office/word/2006/wordml" xmlns:wps="http://schemas.microsoft.com/office/word/2010/wordprocessingShape" mc:Ignorable="w14 w15 w16se wp14">
+<w:footnotes xmlns:wpc="http://schemas.microsoft.com/office/word/2010/wordprocessingCanvas" xmlns:mo="http://schemas.microsoft.com/office/mac/office/2008/main" xmlns:mc="http://schemas.openxmlformats.org/markup-compatibility/2006" xmlns:mv="urn:schemas-microsoft-com:mac:vml" xmlns:o="urn:schemas-microsoft-com:office:office" xmlns:r="http://schemas.openxmlformats.org/officeDocument/2006/relationships" xmlns:m="http://schemas.openxmlformats.org/officeDocument/2006/math" xmlns:v="urn:schemas-microsoft-com:vml" xmlns:wp14="http://schemas.microsoft.com/office/word/2010/wordprocessingDrawing" xmlns:wp="http://schemas.openxmlformats.org/drawingml/2006/wordprocessingDrawing" xmlns:w10="urn:schemas-microsoft-com:office:word" xmlns:w="http://schemas.openxmlformats.org/wordprocessingml/2006/main" xmlns:w14="http://schemas.microsoft.com/office/word/2010/wordml" xmlns:w15="http://schemas.microsoft.com/office/word/2012/wordml" xmlns:wpg="http://schemas.microsoft.com/office/word/2010/wordprocessingGroup" xmlns:wpi="http://schemas.microsoft.com/office/word/2010/wordprocessingInk" xmlns:wne="http://schemas.microsoft.com/office/word/2006/wordml" xmlns:wps="http://schemas.microsoft.com/office/word/2010/wordprocessingShape" mc:Ignorable="w14 w15 wp14">
   <w:footnote w:type="separator" w:id="-1">
     <w:p>
       <w:r>
@@ -6287,7 +6350,7 @@
 </file>
 
 <file path=word/header1.xml><?xml version="1.0" encoding="utf-8"?>
-<w:hdr xmlns:wpc="http://schemas.microsoft.com/office/word/2010/wordprocessingCanvas" xmlns:cx="http://schemas.microsoft.com/office/drawing/2014/chartex" xmlns:cx1="http://schemas.microsoft.com/office/drawing/2015/9/8/chartex" xmlns:cx2="http://schemas.microsoft.com/office/drawing/2015/10/21/chartex" xmlns:mc="http://schemas.openxmlformats.org/markup-compatibility/2006" xmlns:o="urn:schemas-microsoft-com:office:office" xmlns:r="http://schemas.openxmlformats.org/officeDocument/2006/relationships" xmlns:m="http://schemas.openxmlformats.org/officeDocument/2006/math" xmlns:v="urn:schemas-microsoft-com:vml" xmlns:wp14="http://schemas.microsoft.com/office/word/2010/wordprocessingDrawing" xmlns:wp="http://schemas.openxmlformats.org/drawingml/2006/wordprocessingDrawing" xmlns:w10="urn:schemas-microsoft-com:office:word" xmlns:w="http://schemas.openxmlformats.org/wordprocessingml/2006/main" xmlns:w14="http://schemas.microsoft.com/office/word/2010/wordml" xmlns:w15="http://schemas.microsoft.com/office/word/2012/wordml" xmlns:w16se="http://schemas.microsoft.com/office/word/2015/wordml/symex" xmlns:wpg="http://schemas.microsoft.com/office/word/2010/wordprocessingGroup" xmlns:wpi="http://schemas.microsoft.com/office/word/2010/wordprocessingInk" xmlns:wne="http://schemas.microsoft.com/office/word/2006/wordml" xmlns:wps="http://schemas.microsoft.com/office/word/2010/wordprocessingShape" mc:Ignorable="w14 w15 w16se wp14">
+<w:hdr xmlns:wpc="http://schemas.microsoft.com/office/word/2010/wordprocessingCanvas" xmlns:mo="http://schemas.microsoft.com/office/mac/office/2008/main" xmlns:mc="http://schemas.openxmlformats.org/markup-compatibility/2006" xmlns:mv="urn:schemas-microsoft-com:mac:vml" xmlns:o="urn:schemas-microsoft-com:office:office" xmlns:r="http://schemas.openxmlformats.org/officeDocument/2006/relationships" xmlns:m="http://schemas.openxmlformats.org/officeDocument/2006/math" xmlns:v="urn:schemas-microsoft-com:vml" xmlns:wp14="http://schemas.microsoft.com/office/word/2010/wordprocessingDrawing" xmlns:wp="http://schemas.openxmlformats.org/drawingml/2006/wordprocessingDrawing" xmlns:w10="urn:schemas-microsoft-com:office:word" xmlns:w="http://schemas.openxmlformats.org/wordprocessingml/2006/main" xmlns:w14="http://schemas.microsoft.com/office/word/2010/wordml" xmlns:w15="http://schemas.microsoft.com/office/word/2012/wordml" xmlns:wpg="http://schemas.microsoft.com/office/word/2010/wordprocessingGroup" xmlns:wpi="http://schemas.microsoft.com/office/word/2010/wordprocessingInk" xmlns:wne="http://schemas.microsoft.com/office/word/2006/wordml" xmlns:wps="http://schemas.microsoft.com/office/word/2010/wordprocessingShape" mc:Ignorable="w14 w15 wp14 mv">
   <w:p>
     <w:pPr>
       <w:pStyle w:val="Cabealho"/>
@@ -6397,8 +6460,8 @@
 </file>
 
 <file path=word/numbering.xml><?xml version="1.0" encoding="utf-8"?>
-<w:numbering xmlns:wpc="http://schemas.microsoft.com/office/word/2010/wordprocessingCanvas" xmlns:cx="http://schemas.microsoft.com/office/drawing/2014/chartex" xmlns:cx1="http://schemas.microsoft.com/office/drawing/2015/9/8/chartex" xmlns:cx2="http://schemas.microsoft.com/office/drawing/2015/10/21/chartex" xmlns:mc="http://schemas.openxmlformats.org/markup-compatibility/2006" xmlns:o="urn:schemas-microsoft-com:office:office" xmlns:r="http://schemas.openxmlformats.org/officeDocument/2006/relationships" xmlns:m="http://schemas.openxmlformats.org/officeDocument/2006/math" xmlns:v="urn:schemas-microsoft-com:vml" xmlns:wp14="http://schemas.microsoft.com/office/word/2010/wordprocessingDrawing" xmlns:wp="http://schemas.openxmlformats.org/drawingml/2006/wordprocessingDrawing" xmlns:w10="urn:schemas-microsoft-com:office:word" xmlns:w="http://schemas.openxmlformats.org/wordprocessingml/2006/main" xmlns:w14="http://schemas.microsoft.com/office/word/2010/wordml" xmlns:w15="http://schemas.microsoft.com/office/word/2012/wordml" xmlns:w16se="http://schemas.microsoft.com/office/word/2015/wordml/symex" xmlns:wpg="http://schemas.microsoft.com/office/word/2010/wordprocessingGroup" xmlns:wpi="http://schemas.microsoft.com/office/word/2010/wordprocessingInk" xmlns:wne="http://schemas.microsoft.com/office/word/2006/wordml" xmlns:wps="http://schemas.microsoft.com/office/word/2010/wordprocessingShape" mc:Ignorable="w14 w15 w16se wp14">
-  <w:abstractNum w:abstractNumId="0" w15:restartNumberingAfterBreak="0">
+<w:numbering xmlns:wpc="http://schemas.microsoft.com/office/word/2010/wordprocessingCanvas" xmlns:mo="http://schemas.microsoft.com/office/mac/office/2008/main" xmlns:mc="http://schemas.openxmlformats.org/markup-compatibility/2006" xmlns:mv="urn:schemas-microsoft-com:mac:vml" xmlns:o="urn:schemas-microsoft-com:office:office" xmlns:r="http://schemas.openxmlformats.org/officeDocument/2006/relationships" xmlns:m="http://schemas.openxmlformats.org/officeDocument/2006/math" xmlns:v="urn:schemas-microsoft-com:vml" xmlns:wp14="http://schemas.microsoft.com/office/word/2010/wordprocessingDrawing" xmlns:wp="http://schemas.openxmlformats.org/drawingml/2006/wordprocessingDrawing" xmlns:w10="urn:schemas-microsoft-com:office:word" xmlns:w="http://schemas.openxmlformats.org/wordprocessingml/2006/main" xmlns:w14="http://schemas.microsoft.com/office/word/2010/wordml" xmlns:w15="http://schemas.microsoft.com/office/word/2012/wordml" xmlns:wpg="http://schemas.microsoft.com/office/word/2010/wordprocessingGroup" xmlns:wpi="http://schemas.microsoft.com/office/word/2010/wordprocessingInk" xmlns:wne="http://schemas.microsoft.com/office/word/2006/wordml" xmlns:wps="http://schemas.microsoft.com/office/word/2010/wordprocessingShape" mc:Ignorable="w14 w15 wp14">
+  <w:abstractNum w:abstractNumId="0">
     <w:nsid w:val="FFFFFFFB"/>
     <w:multiLevelType w:val="multilevel"/>
     <w:tmpl w:val="E130A12E"/>
@@ -6457,7 +6520,7 @@
       <w:lvlJc w:val="left"/>
     </w:lvl>
   </w:abstractNum>
-  <w:abstractNum w:abstractNumId="1" w15:restartNumberingAfterBreak="0">
+  <w:abstractNum w:abstractNumId="1">
     <w:nsid w:val="00381B7A"/>
     <w:multiLevelType w:val="hybridMultilevel"/>
     <w:tmpl w:val="F63CFC12"/>
@@ -6546,7 +6609,7 @@
       </w:pPr>
     </w:lvl>
   </w:abstractNum>
-  <w:abstractNum w:abstractNumId="2" w15:restartNumberingAfterBreak="0">
+  <w:abstractNum w:abstractNumId="2">
     <w:nsid w:val="03D06D9E"/>
     <w:multiLevelType w:val="hybridMultilevel"/>
     <w:tmpl w:val="F63CFC12"/>
@@ -6635,7 +6698,7 @@
       </w:pPr>
     </w:lvl>
   </w:abstractNum>
-  <w:abstractNum w:abstractNumId="3" w15:restartNumberingAfterBreak="0">
+  <w:abstractNum w:abstractNumId="3">
     <w:nsid w:val="10A245AC"/>
     <w:multiLevelType w:val="multilevel"/>
     <w:tmpl w:val="E130A12E"/>
@@ -6694,7 +6757,7 @@
       <w:lvlJc w:val="left"/>
     </w:lvl>
   </w:abstractNum>
-  <w:abstractNum w:abstractNumId="4" w15:restartNumberingAfterBreak="0">
+  <w:abstractNum w:abstractNumId="4">
     <w:nsid w:val="1CC01C20"/>
     <w:multiLevelType w:val="multilevel"/>
     <w:tmpl w:val="0416001D"/>
@@ -6780,7 +6843,7 @@
       </w:pPr>
     </w:lvl>
   </w:abstractNum>
-  <w:abstractNum w:abstractNumId="5" w15:restartNumberingAfterBreak="0">
+  <w:abstractNum w:abstractNumId="5">
     <w:nsid w:val="1FC32514"/>
     <w:multiLevelType w:val="hybridMultilevel"/>
     <w:tmpl w:val="DFAEB88E"/>
@@ -6869,7 +6932,7 @@
       </w:pPr>
     </w:lvl>
   </w:abstractNum>
-  <w:abstractNum w:abstractNumId="6" w15:restartNumberingAfterBreak="0">
+  <w:abstractNum w:abstractNumId="6">
     <w:nsid w:val="2D7405D1"/>
     <w:multiLevelType w:val="singleLevel"/>
     <w:tmpl w:val="9E54A60A"/>
@@ -6888,7 +6951,7 @@
       </w:rPr>
     </w:lvl>
   </w:abstractNum>
-  <w:abstractNum w:abstractNumId="7" w15:restartNumberingAfterBreak="0">
+  <w:abstractNum w:abstractNumId="7">
     <w:nsid w:val="32CB5D6D"/>
     <w:multiLevelType w:val="hybridMultilevel"/>
     <w:tmpl w:val="C9623208"/>
@@ -7001,7 +7064,7 @@
       </w:rPr>
     </w:lvl>
   </w:abstractNum>
-  <w:abstractNum w:abstractNumId="8" w15:restartNumberingAfterBreak="0">
+  <w:abstractNum w:abstractNumId="8">
     <w:nsid w:val="3874682D"/>
     <w:multiLevelType w:val="hybridMultilevel"/>
     <w:tmpl w:val="AA563720"/>
@@ -7114,7 +7177,7 @@
       </w:rPr>
     </w:lvl>
   </w:abstractNum>
-  <w:abstractNum w:abstractNumId="9" w15:restartNumberingAfterBreak="0">
+  <w:abstractNum w:abstractNumId="9">
     <w:nsid w:val="3E160048"/>
     <w:multiLevelType w:val="hybridMultilevel"/>
     <w:tmpl w:val="DFAEB88E"/>
@@ -7203,7 +7266,7 @@
       </w:pPr>
     </w:lvl>
   </w:abstractNum>
-  <w:abstractNum w:abstractNumId="10" w15:restartNumberingAfterBreak="0">
+  <w:abstractNum w:abstractNumId="10">
     <w:nsid w:val="475A0BE2"/>
     <w:multiLevelType w:val="hybridMultilevel"/>
     <w:tmpl w:val="F63CFC12"/>
@@ -7292,7 +7355,7 @@
       </w:pPr>
     </w:lvl>
   </w:abstractNum>
-  <w:abstractNum w:abstractNumId="11" w15:restartNumberingAfterBreak="0">
+  <w:abstractNum w:abstractNumId="11">
     <w:nsid w:val="487D265F"/>
     <w:multiLevelType w:val="hybridMultilevel"/>
     <w:tmpl w:val="672A3826"/>
@@ -7378,7 +7441,7 @@
       </w:pPr>
     </w:lvl>
   </w:abstractNum>
-  <w:abstractNum w:abstractNumId="12" w15:restartNumberingAfterBreak="0">
+  <w:abstractNum w:abstractNumId="12">
     <w:nsid w:val="4F257B66"/>
     <w:multiLevelType w:val="singleLevel"/>
     <w:tmpl w:val="B8C6F782"/>
@@ -7397,7 +7460,7 @@
       </w:rPr>
     </w:lvl>
   </w:abstractNum>
-  <w:abstractNum w:abstractNumId="13" w15:restartNumberingAfterBreak="0">
+  <w:abstractNum w:abstractNumId="13">
     <w:nsid w:val="5F156B4F"/>
     <w:multiLevelType w:val="multilevel"/>
     <w:tmpl w:val="823EFC6E"/>
@@ -7490,7 +7553,7 @@
       </w:pPr>
     </w:lvl>
   </w:abstractNum>
-  <w:abstractNum w:abstractNumId="14" w15:restartNumberingAfterBreak="0">
+  <w:abstractNum w:abstractNumId="14">
     <w:nsid w:val="63905FEE"/>
     <w:multiLevelType w:val="multilevel"/>
     <w:tmpl w:val="0416001D"/>
@@ -7576,7 +7639,7 @@
       </w:pPr>
     </w:lvl>
   </w:abstractNum>
-  <w:abstractNum w:abstractNumId="15" w15:restartNumberingAfterBreak="0">
+  <w:abstractNum w:abstractNumId="15">
     <w:nsid w:val="6AD52925"/>
     <w:multiLevelType w:val="multilevel"/>
     <w:tmpl w:val="AFB08140"/>
@@ -7691,7 +7754,7 @@
       </w:rPr>
     </w:lvl>
   </w:abstractNum>
-  <w:abstractNum w:abstractNumId="16" w15:restartNumberingAfterBreak="0">
+  <w:abstractNum w:abstractNumId="16">
     <w:nsid w:val="70762035"/>
     <w:multiLevelType w:val="multilevel"/>
     <w:tmpl w:val="733682B8"/>
@@ -7805,7 +7868,7 @@
       </w:pPr>
     </w:lvl>
   </w:abstractNum>
-  <w:abstractNum w:abstractNumId="17" w15:restartNumberingAfterBreak="0">
+  <w:abstractNum w:abstractNumId="17">
     <w:nsid w:val="76B70F58"/>
     <w:multiLevelType w:val="multilevel"/>
     <w:tmpl w:val="BBCE5936"/>
@@ -7919,7 +7982,7 @@
       </w:rPr>
     </w:lvl>
   </w:abstractNum>
-  <w:abstractNum w:abstractNumId="18" w15:restartNumberingAfterBreak="0">
+  <w:abstractNum w:abstractNumId="18">
     <w:nsid w:val="7A5B3EC3"/>
     <w:multiLevelType w:val="hybridMultilevel"/>
     <w:tmpl w:val="FFA05970"/>
@@ -8008,7 +8071,7 @@
       </w:pPr>
     </w:lvl>
   </w:abstractNum>
-  <w:abstractNum w:abstractNumId="19" w15:restartNumberingAfterBreak="0">
+  <w:abstractNum w:abstractNumId="19">
     <w:nsid w:val="7C162114"/>
     <w:multiLevelType w:val="hybridMultilevel"/>
     <w:tmpl w:val="F63CFC12"/>
@@ -8179,7 +8242,7 @@
 </file>
 
 <file path=word/styles.xml><?xml version="1.0" encoding="utf-8"?>
-<w:styles xmlns:mc="http://schemas.openxmlformats.org/markup-compatibility/2006" xmlns:r="http://schemas.openxmlformats.org/officeDocument/2006/relationships" xmlns:w="http://schemas.openxmlformats.org/wordprocessingml/2006/main" xmlns:w14="http://schemas.microsoft.com/office/word/2010/wordml" xmlns:w15="http://schemas.microsoft.com/office/word/2012/wordml" xmlns:w16se="http://schemas.microsoft.com/office/word/2015/wordml/symex" mc:Ignorable="w14 w15 w16se">
+<w:styles xmlns:mc="http://schemas.openxmlformats.org/markup-compatibility/2006" xmlns:r="http://schemas.openxmlformats.org/officeDocument/2006/relationships" xmlns:w="http://schemas.openxmlformats.org/wordprocessingml/2006/main" xmlns:w14="http://schemas.microsoft.com/office/word/2010/wordml" xmlns:w15="http://schemas.microsoft.com/office/word/2012/wordml" mc:Ignorable="w14 w15">
   <w:docDefaults>
     <w:rPrDefault>
       <w:rPr>
@@ -8189,7 +8252,7 @@
     </w:rPrDefault>
     <w:pPrDefault/>
   </w:docDefaults>
-  <w:latentStyles w:defLockedState="0" w:defUIPriority="0" w:defSemiHidden="0" w:defUnhideWhenUsed="0" w:defQFormat="0" w:count="372">
+  <w:latentStyles w:defLockedState="0" w:defUIPriority="0" w:defSemiHidden="0" w:defUnhideWhenUsed="0" w:defQFormat="0" w:count="380">
     <w:lsdException w:name="Normal" w:qFormat="1"/>
     <w:lsdException w:name="heading 1" w:qFormat="1"/>
     <w:lsdException w:name="heading 2" w:qFormat="1"/>
@@ -8897,7 +8960,7 @@
       </w:tabs>
     </w:pPr>
   </w:style>
-  <w:style w:type="character" w:styleId="Nmerodepgina">
+  <w:style w:type="character" w:styleId="NmerodaPgina">
     <w:name w:val="page number"/>
     <w:basedOn w:val="Fontepargpadro"/>
   </w:style>
@@ -9161,7 +9224,7 @@
       <w:lang w:val="pt-BR"/>
     </w:rPr>
   </w:style>
-  <w:style w:type="character" w:styleId="Hyperlink">
+  <w:style w:type="character" w:styleId="Hiperlink">
     <w:name w:val="Hyperlink"/>
     <w:uiPriority w:val="99"/>
     <w:rPr>
@@ -9279,6 +9342,7 @@
       <w:jc w:val="both"/>
     </w:pPr>
     <w:tblPr>
+      <w:tblInd w:w="0" w:type="dxa"/>
       <w:tblBorders>
         <w:top w:val="single" w:sz="4" w:space="0" w:color="auto"/>
         <w:left w:val="single" w:sz="4" w:space="0" w:color="auto"/>
@@ -9287,6 +9351,12 @@
         <w:insideH w:val="single" w:sz="4" w:space="0" w:color="auto"/>
         <w:insideV w:val="single" w:sz="4" w:space="0" w:color="auto"/>
       </w:tblBorders>
+      <w:tblCellMar>
+        <w:top w:w="0" w:type="dxa"/>
+        <w:left w:w="108" w:type="dxa"/>
+        <w:bottom w:w="0" w:type="dxa"/>
+        <w:right w:w="108" w:type="dxa"/>
+      </w:tblCellMar>
     </w:tblPr>
   </w:style>
   <w:style w:type="paragraph" w:styleId="Textodebalo">
@@ -9812,7 +9882,7 @@
 </file>
 
 <file path=customXml/itemProps1.xml><?xml version="1.0" encoding="utf-8"?>
-<ds:datastoreItem xmlns:ds="http://schemas.openxmlformats.org/officeDocument/2006/customXml" ds:itemID="{01EB61CC-808A-48F5-85EB-D3A83C939D7B}">
+<ds:datastoreItem xmlns:ds="http://schemas.openxmlformats.org/officeDocument/2006/customXml" ds:itemID="{B7154C04-0B2B-8C4C-9EAC-55A84ADF6BB8}">
   <ds:schemaRefs>
     <ds:schemaRef ds:uri="http://schemas.openxmlformats.org/officeDocument/2006/bibliography"/>
   </ds:schemaRefs>

</xml_diff>